<commit_message>
Add changes to the chef document
</commit_message>
<xml_diff>
--- a/simplilearn-phase2/cohort_docs_phase2/chef.docx
+++ b/simplilearn-phase2/cohort_docs_phase2/chef.docx
@@ -1572,6 +1572,47 @@
           <w:rFonts w:ascii="Courier New" w:hAnsi="Courier New" w:cs="Courier New"/>
         </w:rPr>
         <w:t xml:space="preserve"> check</w:t>
+      </w:r>
+    </w:p>
+    <w:p>
+      <w:pPr>
+        <w:rPr>
+          <w:rFonts w:ascii="Courier New" w:hAnsi="Courier New" w:cs="Courier New"/>
+        </w:rPr>
+      </w:pPr>
+    </w:p>
+    <w:p>
+      <w:pPr>
+        <w:rPr>
+          <w:rFonts w:cstheme="minorHAnsi"/>
+        </w:rPr>
+      </w:pPr>
+      <w:r>
+        <w:rPr>
+          <w:rFonts w:cstheme="minorHAnsi"/>
+        </w:rPr>
+        <w:t># for reference</w:t>
+      </w:r>
+    </w:p>
+    <w:p>
+      <w:pPr>
+        <w:rPr>
+          <w:rFonts w:ascii="Courier New" w:hAnsi="Courier New" w:cs="Courier New"/>
+        </w:rPr>
+      </w:pPr>
+      <w:proofErr w:type="spellStart"/>
+      <w:r>
+        <w:rPr>
+          <w:rFonts w:ascii="Courier New" w:hAnsi="Courier New" w:cs="Courier New"/>
+        </w:rPr>
+        <w:t>ssh</w:t>
+      </w:r>
+      <w:proofErr w:type="spellEnd"/>
+      <w:r>
+        <w:rPr>
+          <w:rFonts w:ascii="Courier New" w:hAnsi="Courier New" w:cs="Courier New"/>
+        </w:rPr>
+        <w:t xml:space="preserve"> -p  42006 -X ganeshjkale1988@ganeshjkale1988sl0018.simplilearnlabs.com</w:t>
       </w:r>
     </w:p>
     <w:p>

</xml_diff>

<commit_message>
Add mods to chef doc
</commit_message>
<xml_diff>
--- a/simplilearn-phase2/cohort_docs_phase2/chef.docx
+++ b/simplilearn-phase2/cohort_docs_phase2/chef.docx
@@ -517,23 +517,7 @@
           <w:rFonts w:ascii="Courier New" w:hAnsi="Courier New" w:cs="Courier New"/>
           <w:lang w:val="en-US"/>
         </w:rPr>
-        <w:t>&lt;ORG_FULL_NAME</w:t>
-      </w:r>
-      <w:proofErr w:type="gramStart"/>
-      <w:r>
-        <w:rPr>
-          <w:rFonts w:ascii="Courier New" w:hAnsi="Courier New" w:cs="Courier New"/>
-          <w:lang w:val="en-US"/>
-        </w:rPr>
-        <w:t>&gt; :</w:t>
-      </w:r>
-      <w:proofErr w:type="gramEnd"/>
-      <w:r>
-        <w:rPr>
-          <w:rFonts w:ascii="Courier New" w:hAnsi="Courier New" w:cs="Courier New"/>
-          <w:lang w:val="en-US"/>
-        </w:rPr>
-        <w:t xml:space="preserve"> </w:t>
+        <w:t xml:space="preserve">&lt;ORG_FULL_NAME&gt; : </w:t>
       </w:r>
       <w:proofErr w:type="spellStart"/>
       <w:r>
@@ -557,23 +541,7 @@
           <w:rFonts w:ascii="Courier New" w:hAnsi="Courier New" w:cs="Courier New"/>
           <w:lang w:val="en-US"/>
         </w:rPr>
-        <w:t>&lt;USER_NAME</w:t>
-      </w:r>
-      <w:proofErr w:type="gramStart"/>
-      <w:r>
-        <w:rPr>
-          <w:rFonts w:ascii="Courier New" w:hAnsi="Courier New" w:cs="Courier New"/>
-          <w:lang w:val="en-US"/>
-        </w:rPr>
-        <w:t>&gt; :</w:t>
-      </w:r>
-      <w:proofErr w:type="gramEnd"/>
-      <w:r>
-        <w:rPr>
-          <w:rFonts w:ascii="Courier New" w:hAnsi="Courier New" w:cs="Courier New"/>
-          <w:lang w:val="en-US"/>
-        </w:rPr>
-        <w:t xml:space="preserve"> </w:t>
+        <w:t xml:space="preserve">&lt;USER_NAME&gt; : </w:t>
       </w:r>
       <w:proofErr w:type="spellStart"/>
       <w:r>
@@ -1612,7 +1580,704 @@
         <w:rPr>
           <w:rFonts w:ascii="Courier New" w:hAnsi="Courier New" w:cs="Courier New"/>
         </w:rPr>
-        <w:t xml:space="preserve"> -p  42006 -X ganeshjkale1988@ganeshjkale1988sl0018.simplilearnlabs.com</w:t>
+        <w:t xml:space="preserve"> -p  42006 -X </w:t>
+      </w:r>
+      <w:hyperlink r:id="rId5" w:history="1">
+        <w:r>
+          <w:rPr>
+            <w:rStyle w:val="Hyperlink"/>
+            <w:rFonts w:ascii="Courier New" w:hAnsi="Courier New" w:cs="Courier New"/>
+          </w:rPr>
+          <w:t>ganeshjkale1988@ganeshjkale1988sl0018.simplilearnlabs.com</w:t>
+        </w:r>
+      </w:hyperlink>
+    </w:p>
+    <w:p>
+      <w:pPr>
+        <w:rPr>
+          <w:rFonts w:ascii="Courier New" w:hAnsi="Courier New" w:cs="Courier New"/>
+        </w:rPr>
+      </w:pPr>
+    </w:p>
+    <w:p>
+      <w:pPr>
+        <w:rPr>
+          <w:rFonts w:cstheme="minorHAnsi"/>
+        </w:rPr>
+      </w:pPr>
+      <w:r>
+        <w:rPr>
+          <w:rFonts w:cstheme="minorHAnsi"/>
+        </w:rPr>
+        <w:t># Kitchen configuration</w:t>
+      </w:r>
+    </w:p>
+    <w:p>
+      <w:pPr>
+        <w:rPr>
+          <w:rFonts w:ascii="Courier New" w:hAnsi="Courier New" w:cs="Courier New"/>
+        </w:rPr>
+      </w:pPr>
+      <w:proofErr w:type="spellStart"/>
+      <w:r>
+        <w:rPr>
+          <w:rFonts w:ascii="Courier New" w:hAnsi="Courier New" w:cs="Courier New"/>
+        </w:rPr>
+        <w:t>Kitchen.yml</w:t>
+      </w:r>
+      <w:proofErr w:type="spellEnd"/>
+    </w:p>
+    <w:p>
+      <w:pPr>
+        <w:rPr>
+          <w:rFonts w:ascii="Courier New" w:hAnsi="Courier New" w:cs="Courier New"/>
+        </w:rPr>
+      </w:pPr>
+    </w:p>
+    <w:p>
+      <w:pPr>
+        <w:rPr>
+          <w:rFonts w:ascii="Courier New" w:hAnsi="Courier New" w:cs="Courier New"/>
+        </w:rPr>
+      </w:pPr>
+      <w:r>
+        <w:rPr>
+          <w:rFonts w:ascii="Courier New" w:hAnsi="Courier New" w:cs="Courier New"/>
+        </w:rPr>
+        <w:t>---</w:t>
+      </w:r>
+    </w:p>
+    <w:p>
+      <w:pPr>
+        <w:rPr>
+          <w:rFonts w:ascii="Courier New" w:hAnsi="Courier New" w:cs="Courier New"/>
+        </w:rPr>
+      </w:pPr>
+      <w:r>
+        <w:rPr>
+          <w:rFonts w:ascii="Courier New" w:hAnsi="Courier New" w:cs="Courier New"/>
+        </w:rPr>
+        <w:t>driver:</w:t>
+      </w:r>
+    </w:p>
+    <w:p>
+      <w:pPr>
+        <w:rPr>
+          <w:rFonts w:ascii="Courier New" w:hAnsi="Courier New" w:cs="Courier New"/>
+        </w:rPr>
+      </w:pPr>
+      <w:r>
+        <w:rPr>
+          <w:rFonts w:ascii="Courier New" w:hAnsi="Courier New" w:cs="Courier New"/>
+        </w:rPr>
+        <w:t xml:space="preserve">  name: vagrant</w:t>
+      </w:r>
+    </w:p>
+    <w:p>
+      <w:pPr>
+        <w:rPr>
+          <w:rFonts w:ascii="Courier New" w:hAnsi="Courier New" w:cs="Courier New"/>
+        </w:rPr>
+      </w:pPr>
+    </w:p>
+    <w:p>
+      <w:pPr>
+        <w:rPr>
+          <w:rFonts w:ascii="Courier New" w:hAnsi="Courier New" w:cs="Courier New"/>
+        </w:rPr>
+      </w:pPr>
+      <w:r>
+        <w:rPr>
+          <w:rFonts w:ascii="Courier New" w:hAnsi="Courier New" w:cs="Courier New"/>
+        </w:rPr>
+        <w:t>provisioner:</w:t>
+      </w:r>
+    </w:p>
+    <w:p>
+      <w:pPr>
+        <w:rPr>
+          <w:rFonts w:ascii="Courier New" w:hAnsi="Courier New" w:cs="Courier New"/>
+        </w:rPr>
+      </w:pPr>
+      <w:r>
+        <w:rPr>
+          <w:rFonts w:ascii="Courier New" w:hAnsi="Courier New" w:cs="Courier New"/>
+        </w:rPr>
+        <w:t xml:space="preserve">  name: </w:t>
+      </w:r>
+      <w:proofErr w:type="spellStart"/>
+      <w:r>
+        <w:rPr>
+          <w:rFonts w:ascii="Courier New" w:hAnsi="Courier New" w:cs="Courier New"/>
+        </w:rPr>
+        <w:t>chef_zero</w:t>
+      </w:r>
+      <w:proofErr w:type="spellEnd"/>
+    </w:p>
+    <w:p>
+      <w:pPr>
+        <w:rPr>
+          <w:rFonts w:ascii="Courier New" w:hAnsi="Courier New" w:cs="Courier New"/>
+        </w:rPr>
+      </w:pPr>
+    </w:p>
+    <w:p>
+      <w:pPr>
+        <w:rPr>
+          <w:rFonts w:ascii="Courier New" w:hAnsi="Courier New" w:cs="Courier New"/>
+        </w:rPr>
+      </w:pPr>
+      <w:r>
+        <w:rPr>
+          <w:rFonts w:ascii="Courier New" w:hAnsi="Courier New" w:cs="Courier New"/>
+        </w:rPr>
+        <w:t>platforms:</w:t>
+      </w:r>
+    </w:p>
+    <w:p>
+      <w:pPr>
+        <w:rPr>
+          <w:rFonts w:ascii="Courier New" w:hAnsi="Courier New" w:cs="Courier New"/>
+        </w:rPr>
+      </w:pPr>
+      <w:r>
+        <w:rPr>
+          <w:rFonts w:ascii="Courier New" w:hAnsi="Courier New" w:cs="Courier New"/>
+        </w:rPr>
+        <w:t xml:space="preserve">  - name: ubuntu-20.04</w:t>
+      </w:r>
+    </w:p>
+    <w:p>
+      <w:pPr>
+        <w:rPr>
+          <w:rFonts w:ascii="Courier New" w:hAnsi="Courier New" w:cs="Courier New"/>
+        </w:rPr>
+      </w:pPr>
+      <w:r>
+        <w:rPr>
+          <w:rFonts w:ascii="Courier New" w:hAnsi="Courier New" w:cs="Courier New"/>
+        </w:rPr>
+        <w:t xml:space="preserve">  - name: centos-8</w:t>
+      </w:r>
+    </w:p>
+    <w:p>
+      <w:pPr>
+        <w:rPr>
+          <w:rFonts w:ascii="Courier New" w:hAnsi="Courier New" w:cs="Courier New"/>
+        </w:rPr>
+      </w:pPr>
+    </w:p>
+    <w:p>
+      <w:pPr>
+        <w:rPr>
+          <w:rFonts w:ascii="Courier New" w:hAnsi="Courier New" w:cs="Courier New"/>
+        </w:rPr>
+      </w:pPr>
+      <w:r>
+        <w:rPr>
+          <w:rFonts w:ascii="Courier New" w:hAnsi="Courier New" w:cs="Courier New"/>
+        </w:rPr>
+        <w:t>suites:</w:t>
+      </w:r>
+    </w:p>
+    <w:p>
+      <w:pPr>
+        <w:rPr>
+          <w:rFonts w:ascii="Courier New" w:hAnsi="Courier New" w:cs="Courier New"/>
+        </w:rPr>
+      </w:pPr>
+      <w:r>
+        <w:rPr>
+          <w:rFonts w:ascii="Courier New" w:hAnsi="Courier New" w:cs="Courier New"/>
+        </w:rPr>
+        <w:lastRenderedPageBreak/>
+        <w:t xml:space="preserve">  - name: default</w:t>
+      </w:r>
+    </w:p>
+    <w:p>
+      <w:pPr>
+        <w:rPr>
+          <w:rFonts w:ascii="Courier New" w:hAnsi="Courier New" w:cs="Courier New"/>
+        </w:rPr>
+      </w:pPr>
+      <w:r>
+        <w:rPr>
+          <w:rFonts w:ascii="Courier New" w:hAnsi="Courier New" w:cs="Courier New"/>
+        </w:rPr>
+        <w:t xml:space="preserve">    </w:t>
+      </w:r>
+      <w:proofErr w:type="spellStart"/>
+      <w:r>
+        <w:rPr>
+          <w:rFonts w:ascii="Courier New" w:hAnsi="Courier New" w:cs="Courier New"/>
+        </w:rPr>
+        <w:t>run_list</w:t>
+      </w:r>
+      <w:proofErr w:type="spellEnd"/>
+      <w:r>
+        <w:rPr>
+          <w:rFonts w:ascii="Courier New" w:hAnsi="Courier New" w:cs="Courier New"/>
+        </w:rPr>
+        <w:t>:</w:t>
+      </w:r>
+    </w:p>
+    <w:p>
+      <w:pPr>
+        <w:rPr>
+          <w:rFonts w:ascii="Courier New" w:hAnsi="Courier New" w:cs="Courier New"/>
+        </w:rPr>
+      </w:pPr>
+      <w:r>
+        <w:rPr>
+          <w:rFonts w:ascii="Courier New" w:hAnsi="Courier New" w:cs="Courier New"/>
+        </w:rPr>
+        <w:t xml:space="preserve">       - recipe[webserver]</w:t>
+      </w:r>
+    </w:p>
+    <w:p>
+      <w:pPr>
+        <w:rPr>
+          <w:rFonts w:ascii="Courier New" w:hAnsi="Courier New" w:cs="Courier New"/>
+        </w:rPr>
+      </w:pPr>
+      <w:r>
+        <w:rPr>
+          <w:rFonts w:ascii="Courier New" w:hAnsi="Courier New" w:cs="Courier New"/>
+        </w:rPr>
+        <w:t xml:space="preserve">    attributes:</w:t>
+      </w:r>
+    </w:p>
+    <w:p>
+      <w:pPr>
+        <w:rPr>
+          <w:rFonts w:ascii="Courier New" w:hAnsi="Courier New" w:cs="Courier New"/>
+        </w:rPr>
+      </w:pPr>
+    </w:p>
+    <w:p>
+      <w:pPr>
+        <w:rPr>
+          <w:rFonts w:ascii="Courier New" w:hAnsi="Courier New" w:cs="Courier New"/>
+        </w:rPr>
+      </w:pPr>
+    </w:p>
+    <w:p>
+      <w:pPr>
+        <w:rPr>
+          <w:rFonts w:ascii="Courier New" w:hAnsi="Courier New" w:cs="Courier New"/>
+        </w:rPr>
+      </w:pPr>
+      <w:r>
+        <w:rPr>
+          <w:rFonts w:ascii="Courier New" w:hAnsi="Courier New" w:cs="Courier New"/>
+        </w:rPr>
+        <w:t>recipes/</w:t>
+      </w:r>
+      <w:proofErr w:type="spellStart"/>
+      <w:r>
+        <w:rPr>
+          <w:rFonts w:ascii="Courier New" w:hAnsi="Courier New" w:cs="Courier New"/>
+        </w:rPr>
+        <w:t>default.rb</w:t>
+      </w:r>
+      <w:proofErr w:type="spellEnd"/>
+    </w:p>
+    <w:p>
+      <w:pPr>
+        <w:rPr>
+          <w:rFonts w:ascii="Courier New" w:hAnsi="Courier New" w:cs="Courier New"/>
+        </w:rPr>
+      </w:pPr>
+      <w:r>
+        <w:rPr>
+          <w:rFonts w:ascii="Courier New" w:hAnsi="Courier New" w:cs="Courier New"/>
+        </w:rPr>
+        <w:t>#</w:t>
+      </w:r>
+    </w:p>
+    <w:p>
+      <w:pPr>
+        <w:rPr>
+          <w:rFonts w:ascii="Courier New" w:hAnsi="Courier New" w:cs="Courier New"/>
+        </w:rPr>
+      </w:pPr>
+      <w:r>
+        <w:rPr>
+          <w:rFonts w:ascii="Courier New" w:hAnsi="Courier New" w:cs="Courier New"/>
+        </w:rPr>
+        <w:t># Cookbook:: webserver</w:t>
+      </w:r>
+    </w:p>
+    <w:p>
+      <w:pPr>
+        <w:rPr>
+          <w:rFonts w:ascii="Courier New" w:hAnsi="Courier New" w:cs="Courier New"/>
+        </w:rPr>
+      </w:pPr>
+      <w:r>
+        <w:rPr>
+          <w:rFonts w:ascii="Courier New" w:hAnsi="Courier New" w:cs="Courier New"/>
+        </w:rPr>
+        <w:t># Recipe:: default</w:t>
+      </w:r>
+    </w:p>
+    <w:p>
+      <w:pPr>
+        <w:rPr>
+          <w:rFonts w:ascii="Courier New" w:hAnsi="Courier New" w:cs="Courier New"/>
+        </w:rPr>
+      </w:pPr>
+      <w:r>
+        <w:rPr>
+          <w:rFonts w:ascii="Courier New" w:hAnsi="Courier New" w:cs="Courier New"/>
+        </w:rPr>
+        <w:t>#</w:t>
+      </w:r>
+    </w:p>
+    <w:p>
+      <w:pPr>
+        <w:rPr>
+          <w:rFonts w:ascii="Courier New" w:hAnsi="Courier New" w:cs="Courier New"/>
+        </w:rPr>
+      </w:pPr>
+      <w:r>
+        <w:rPr>
+          <w:rFonts w:ascii="Courier New" w:hAnsi="Courier New" w:cs="Courier New"/>
+        </w:rPr>
+        <w:t># Copyright:: 2021, The Authors, All Rights Reserved.</w:t>
+      </w:r>
+    </w:p>
+    <w:p>
+      <w:pPr>
+        <w:rPr>
+          <w:rFonts w:ascii="Courier New" w:hAnsi="Courier New" w:cs="Courier New"/>
+        </w:rPr>
+      </w:pPr>
+    </w:p>
+    <w:p>
+      <w:pPr>
+        <w:rPr>
+          <w:rFonts w:ascii="Courier New" w:hAnsi="Courier New" w:cs="Courier New"/>
+        </w:rPr>
+      </w:pPr>
+      <w:r>
+        <w:rPr>
+          <w:rFonts w:ascii="Courier New" w:hAnsi="Courier New" w:cs="Courier New"/>
+        </w:rPr>
+        <w:t>package 'apache2' do</w:t>
+      </w:r>
+    </w:p>
+    <w:p>
+      <w:pPr>
+        <w:rPr>
+          <w:rFonts w:ascii="Courier New" w:hAnsi="Courier New" w:cs="Courier New"/>
+        </w:rPr>
+      </w:pPr>
+      <w:r>
+        <w:rPr>
+          <w:rFonts w:ascii="Courier New" w:hAnsi="Courier New" w:cs="Courier New"/>
+        </w:rPr>
+        <w:t xml:space="preserve">  action [:install]</w:t>
+      </w:r>
+    </w:p>
+    <w:p>
+      <w:pPr>
+        <w:rPr>
+          <w:rFonts w:ascii="Courier New" w:hAnsi="Courier New" w:cs="Courier New"/>
+        </w:rPr>
+      </w:pPr>
+      <w:r>
+        <w:rPr>
+          <w:rFonts w:ascii="Courier New" w:hAnsi="Courier New" w:cs="Courier New"/>
+        </w:rPr>
+        <w:t>end</w:t>
+      </w:r>
+    </w:p>
+    <w:p>
+      <w:pPr>
+        <w:rPr>
+          <w:rFonts w:ascii="Courier New" w:hAnsi="Courier New" w:cs="Courier New"/>
+        </w:rPr>
+      </w:pPr>
+    </w:p>
+    <w:p>
+      <w:pPr>
+        <w:rPr>
+          <w:rFonts w:ascii="Courier New" w:hAnsi="Courier New" w:cs="Courier New"/>
+        </w:rPr>
+      </w:pPr>
+      <w:r>
+        <w:rPr>
+          <w:rFonts w:ascii="Courier New" w:hAnsi="Courier New" w:cs="Courier New"/>
+        </w:rPr>
+        <w:t>service 'apache2' do</w:t>
+      </w:r>
+    </w:p>
+    <w:p>
+      <w:pPr>
+        <w:rPr>
+          <w:rFonts w:ascii="Courier New" w:hAnsi="Courier New" w:cs="Courier New"/>
+        </w:rPr>
+      </w:pPr>
+      <w:r>
+        <w:rPr>
+          <w:rFonts w:ascii="Courier New" w:hAnsi="Courier New" w:cs="Courier New"/>
+        </w:rPr>
+        <w:t xml:space="preserve">  action [:start, :enable]</w:t>
+      </w:r>
+    </w:p>
+    <w:p>
+      <w:pPr>
+        <w:rPr>
+          <w:rFonts w:ascii="Courier New" w:hAnsi="Courier New" w:cs="Courier New"/>
+        </w:rPr>
+      </w:pPr>
+      <w:r>
+        <w:rPr>
+          <w:rFonts w:ascii="Courier New" w:hAnsi="Courier New" w:cs="Courier New"/>
+        </w:rPr>
+        <w:t>end</w:t>
+      </w:r>
+    </w:p>
+    <w:p>
+      <w:pPr>
+        <w:rPr>
+          <w:rFonts w:ascii="Courier New" w:hAnsi="Courier New" w:cs="Courier New"/>
+        </w:rPr>
+      </w:pPr>
+    </w:p>
+    <w:p>
+      <w:pPr>
+        <w:rPr>
+          <w:rFonts w:ascii="Courier New" w:hAnsi="Courier New" w:cs="Courier New"/>
+        </w:rPr>
+      </w:pPr>
+      <w:r>
+        <w:rPr>
+          <w:rFonts w:ascii="Courier New" w:hAnsi="Courier New" w:cs="Courier New"/>
+        </w:rPr>
+        <w:t>template '/var/www/html/index.html' do</w:t>
+      </w:r>
+    </w:p>
+    <w:p>
+      <w:pPr>
+        <w:rPr>
+          <w:rFonts w:ascii="Courier New" w:hAnsi="Courier New" w:cs="Courier New"/>
+        </w:rPr>
+      </w:pPr>
+      <w:r>
+        <w:rPr>
+          <w:rFonts w:ascii="Courier New" w:hAnsi="Courier New" w:cs="Courier New"/>
+        </w:rPr>
+        <w:t xml:space="preserve">  source '</w:t>
+      </w:r>
+      <w:proofErr w:type="spellStart"/>
+      <w:r>
+        <w:rPr>
+          <w:rFonts w:ascii="Courier New" w:hAnsi="Courier New" w:cs="Courier New"/>
+        </w:rPr>
+        <w:t>index.html.erb</w:t>
+      </w:r>
+      <w:proofErr w:type="spellEnd"/>
+      <w:r>
+        <w:rPr>
+          <w:rFonts w:ascii="Courier New" w:hAnsi="Courier New" w:cs="Courier New"/>
+        </w:rPr>
+        <w:t>'</w:t>
+      </w:r>
+    </w:p>
+    <w:p>
+      <w:pPr>
+        <w:rPr>
+          <w:rFonts w:ascii="Courier New" w:hAnsi="Courier New" w:cs="Courier New"/>
+        </w:rPr>
+      </w:pPr>
+      <w:r>
+        <w:rPr>
+          <w:rFonts w:ascii="Courier New" w:hAnsi="Courier New" w:cs="Courier New"/>
+        </w:rPr>
+        <w:t>end</w:t>
+      </w:r>
+    </w:p>
+    <w:p>
+      <w:pPr>
+        <w:rPr>
+          <w:rFonts w:ascii="Courier New" w:hAnsi="Courier New" w:cs="Courier New"/>
+        </w:rPr>
+      </w:pPr>
+    </w:p>
+    <w:p>
+      <w:pPr>
+        <w:rPr>
+          <w:rFonts w:ascii="Courier New" w:hAnsi="Courier New" w:cs="Courier New"/>
+        </w:rPr>
+      </w:pPr>
+      <w:proofErr w:type="spellStart"/>
+      <w:r>
+        <w:rPr>
+          <w:rFonts w:ascii="Courier New" w:hAnsi="Courier New" w:cs="Courier New"/>
+        </w:rPr>
+        <w:t>mkdir</w:t>
+      </w:r>
+      <w:proofErr w:type="spellEnd"/>
+      <w:r>
+        <w:rPr>
+          <w:rFonts w:ascii="Courier New" w:hAnsi="Courier New" w:cs="Courier New"/>
+        </w:rPr>
+        <w:t xml:space="preserve"> templates</w:t>
+      </w:r>
+    </w:p>
+    <w:p>
+      <w:pPr>
+        <w:rPr>
+          <w:rFonts w:ascii="Courier New" w:hAnsi="Courier New" w:cs="Courier New"/>
+        </w:rPr>
+      </w:pPr>
+      <w:r>
+        <w:rPr>
+          <w:rFonts w:ascii="Courier New" w:hAnsi="Courier New" w:cs="Courier New"/>
+        </w:rPr>
+        <w:t xml:space="preserve">#create a file called </w:t>
+      </w:r>
+      <w:proofErr w:type="spellStart"/>
+      <w:r>
+        <w:rPr>
+          <w:rFonts w:ascii="Courier New" w:hAnsi="Courier New" w:cs="Courier New"/>
+        </w:rPr>
+        <w:t>index.html.erb</w:t>
+      </w:r>
+      <w:proofErr w:type="spellEnd"/>
+      <w:r>
+        <w:rPr>
+          <w:rFonts w:ascii="Courier New" w:hAnsi="Courier New" w:cs="Courier New"/>
+        </w:rPr>
+        <w:t xml:space="preserve"> put this content into that file</w:t>
+      </w:r>
+    </w:p>
+    <w:p>
+      <w:pPr>
+        <w:rPr>
+          <w:rFonts w:ascii="Courier New" w:hAnsi="Courier New" w:cs="Courier New"/>
+        </w:rPr>
+      </w:pPr>
+      <w:r>
+        <w:rPr>
+          <w:rFonts w:ascii="Courier New" w:hAnsi="Courier New" w:cs="Courier New"/>
+        </w:rPr>
+        <w:t>&lt;html&gt;</w:t>
+      </w:r>
+    </w:p>
+    <w:p>
+      <w:pPr>
+        <w:rPr>
+          <w:rFonts w:ascii="Courier New" w:hAnsi="Courier New" w:cs="Courier New"/>
+        </w:rPr>
+      </w:pPr>
+      <w:r>
+        <w:rPr>
+          <w:rFonts w:ascii="Courier New" w:hAnsi="Courier New" w:cs="Courier New"/>
+        </w:rPr>
+        <w:t xml:space="preserve">  &lt;body&gt;</w:t>
+      </w:r>
+    </w:p>
+    <w:p>
+      <w:pPr>
+        <w:rPr>
+          <w:rFonts w:ascii="Courier New" w:hAnsi="Courier New" w:cs="Courier New"/>
+        </w:rPr>
+      </w:pPr>
+      <w:r>
+        <w:rPr>
+          <w:rFonts w:ascii="Courier New" w:hAnsi="Courier New" w:cs="Courier New"/>
+        </w:rPr>
+        <w:t xml:space="preserve">     &lt;h1&gt;Hello </w:t>
+      </w:r>
+      <w:proofErr w:type="spellStart"/>
+      <w:r>
+        <w:rPr>
+          <w:rFonts w:ascii="Courier New" w:hAnsi="Courier New" w:cs="Courier New"/>
+        </w:rPr>
+        <w:t>Simplilearn</w:t>
+      </w:r>
+      <w:proofErr w:type="spellEnd"/>
+      <w:r>
+        <w:rPr>
+          <w:rFonts w:ascii="Courier New" w:hAnsi="Courier New" w:cs="Courier New"/>
+        </w:rPr>
+        <w:t>&lt;/h1&gt;</w:t>
+      </w:r>
+    </w:p>
+    <w:p>
+      <w:pPr>
+        <w:rPr>
+          <w:rFonts w:ascii="Courier New" w:hAnsi="Courier New" w:cs="Courier New"/>
+        </w:rPr>
+      </w:pPr>
+      <w:r>
+        <w:rPr>
+          <w:rFonts w:ascii="Courier New" w:hAnsi="Courier New" w:cs="Courier New"/>
+        </w:rPr>
+        <w:t xml:space="preserve">  &lt;/body&gt;</w:t>
+      </w:r>
+    </w:p>
+    <w:p>
+      <w:pPr>
+        <w:rPr>
+          <w:rFonts w:ascii="Courier New" w:hAnsi="Courier New" w:cs="Courier New"/>
+        </w:rPr>
+      </w:pPr>
+      <w:r>
+        <w:rPr>
+          <w:rFonts w:ascii="Courier New" w:hAnsi="Courier New" w:cs="Courier New"/>
+        </w:rPr>
+        <w:t>&lt;/html&gt;</w:t>
+      </w:r>
+    </w:p>
+    <w:p>
+      <w:pPr>
+        <w:rPr>
+          <w:rFonts w:ascii="Courier New" w:hAnsi="Courier New" w:cs="Courier New"/>
+        </w:rPr>
+      </w:pPr>
+    </w:p>
+    <w:p>
+      <w:pPr>
+        <w:rPr>
+          <w:rFonts w:ascii="Courier New" w:hAnsi="Courier New" w:cs="Courier New"/>
+        </w:rPr>
+      </w:pPr>
+    </w:p>
+    <w:p>
+      <w:pPr>
+        <w:rPr>
+          <w:rFonts w:ascii="Courier New" w:hAnsi="Courier New" w:cs="Courier New"/>
+        </w:rPr>
+      </w:pPr>
+      <w:r>
+        <w:rPr>
+          <w:rFonts w:ascii="Courier New" w:hAnsi="Courier New" w:cs="Courier New"/>
+        </w:rPr>
+        <w:t>kitchen test</w:t>
+      </w:r>
+    </w:p>
+    <w:p>
+      <w:pPr>
+        <w:rPr>
+          <w:rFonts w:ascii="Courier New" w:hAnsi="Courier New" w:cs="Courier New"/>
+        </w:rPr>
+      </w:pPr>
+    </w:p>
+    <w:p>
+      <w:pPr>
+        <w:rPr>
+          <w:rFonts w:ascii="Courier New" w:hAnsi="Courier New" w:cs="Courier New"/>
+        </w:rPr>
+      </w:pPr>
+      <w:r>
+        <w:rPr>
+          <w:rFonts w:ascii="Courier New" w:hAnsi="Courier New" w:cs="Courier New"/>
+        </w:rPr>
+        <w:t>knife upload cookbooks</w:t>
       </w:r>
     </w:p>
     <w:p>

</xml_diff>